<commit_message>
Started writing the design section of the report
</commit_message>
<xml_diff>
--- a/ADA_Assignment2_RiaanVanOnselen_97124275.docx
+++ b/ADA_Assignment2_RiaanVanOnselen_97124275.docx
@@ -226,6 +226,7 @@
                                     <w15:appearance w15:val="hidden"/>
                                     <w:text/>
                                   </w:sdtPr>
+                                  <w:sdtEndPr/>
                                   <w:sdtContent>
                                     <w:p>
                                       <w:pPr>
@@ -278,6 +279,7 @@
                                       <w15:appearance w15:val="hidden"/>
                                       <w:text/>
                                     </w:sdtPr>
+                                    <w:sdtEndPr/>
                                     <w:sdtContent>
                                       <w:r>
                                         <w:rPr>
@@ -343,6 +345,7 @@
                               <w15:appearance w15:val="hidden"/>
                               <w:text/>
                             </w:sdtPr>
+                            <w:sdtEndPr/>
                             <w:sdtContent>
                               <w:p>
                                 <w:pPr>
@@ -395,6 +398,7 @@
                                 <w15:appearance w15:val="hidden"/>
                                 <w:text/>
                               </w:sdtPr>
+                              <w:sdtEndPr/>
                               <w:sdtContent>
                                 <w:r>
                                   <w:rPr>
@@ -627,6 +631,7 @@
                                     <w15:appearance w15:val="hidden"/>
                                     <w:text/>
                                   </w:sdtPr>
+                                  <w:sdtEndPr/>
                                   <w:sdtContent>
                                     <w:p>
                                       <w:pPr>
@@ -669,6 +674,7 @@
                                     <w15:appearance w15:val="hidden"/>
                                     <w:text/>
                                   </w:sdtPr>
+                                  <w:sdtEndPr/>
                                   <w:sdtContent>
                                     <w:p>
                                       <w:pPr>
@@ -744,6 +750,7 @@
                               <w15:appearance w15:val="hidden"/>
                               <w:text/>
                             </w:sdtPr>
+                            <w:sdtEndPr/>
                             <w:sdtContent>
                               <w:p>
                                 <w:pPr>
@@ -786,6 +793,7 @@
                               <w15:appearance w15:val="hidden"/>
                               <w:text/>
                             </w:sdtPr>
+                            <w:sdtEndPr/>
                             <w:sdtContent>
                               <w:p>
                                 <w:pPr>
@@ -908,6 +916,15 @@
     </w:sdt>
     <w:sdt>
       <w:sdtPr>
+        <w:rPr>
+          <w:rFonts w:asciiTheme="minorHAnsi" w:eastAsiaTheme="minorEastAsia" w:hAnsiTheme="minorHAnsi" w:cstheme="minorBidi"/>
+          <w:b w:val="0"/>
+          <w:bCs w:val="0"/>
+          <w:color w:val="auto"/>
+          <w:sz w:val="24"/>
+          <w:szCs w:val="24"/>
+          <w:lang w:val="en-GB" w:eastAsia="zh-CN"/>
+        </w:rPr>
         <w:id w:val="1401012136"/>
         <w:docPartObj>
           <w:docPartGallery w:val="Table of Contents"/>
@@ -916,12 +933,7 @@
       </w:sdtPr>
       <w:sdtEndPr>
         <w:rPr>
-          <w:rFonts w:asciiTheme="minorHAnsi" w:eastAsiaTheme="minorEastAsia" w:hAnsiTheme="minorHAnsi" w:cstheme="minorBidi"/>
           <w:noProof/>
-          <w:color w:val="auto"/>
-          <w:sz w:val="24"/>
-          <w:szCs w:val="24"/>
-          <w:lang w:val="en-GB" w:eastAsia="zh-CN"/>
         </w:rPr>
       </w:sdtEndPr>
       <w:sdtContent>
@@ -940,7 +952,12 @@
               <w:tab w:val="right" w:leader="dot" w:pos="9010"/>
             </w:tabs>
             <w:rPr>
+              <w:b w:val="0"/>
+              <w:bCs w:val="0"/>
+              <w:caps w:val="0"/>
               <w:noProof/>
+              <w:sz w:val="24"/>
+              <w:szCs w:val="24"/>
             </w:rPr>
           </w:pPr>
           <w:r>
@@ -960,14 +977,14 @@
             </w:rPr>
             <w:fldChar w:fldCharType="separate"/>
           </w:r>
-          <w:hyperlink w:anchor="_Toc494905892" w:history="1">
+          <w:hyperlink w:anchor="_Toc495161213" w:history="1">
             <w:r>
               <w:rPr>
                 <w:rStyle w:val="Hyperlink"/>
                 <w:noProof/>
                 <w:lang w:val="en-AU"/>
               </w:rPr>
-              <w:t>Design of program (30%):</w:t>
+              <w:t>Introduction:</w:t>
             </w:r>
             <w:r>
               <w:rPr>
@@ -988,7 +1005,7 @@
                 <w:noProof/>
                 <w:webHidden/>
               </w:rPr>
-              <w:instrText xml:space="preserve"> PAGEREF _Toc494905892 \h </w:instrText>
+              <w:instrText xml:space="preserve"> PAGEREF _Toc495161213 \h </w:instrText>
             </w:r>
             <w:r>
               <w:rPr>
@@ -1026,17 +1043,22 @@
               <w:tab w:val="right" w:leader="dot" w:pos="9010"/>
             </w:tabs>
             <w:rPr>
+              <w:b w:val="0"/>
+              <w:bCs w:val="0"/>
+              <w:caps w:val="0"/>
               <w:noProof/>
+              <w:sz w:val="24"/>
+              <w:szCs w:val="24"/>
             </w:rPr>
           </w:pPr>
-          <w:hyperlink w:anchor="_Toc494905893" w:history="1">
+          <w:hyperlink w:anchor="_Toc495161214" w:history="1">
             <w:r>
               <w:rPr>
                 <w:rStyle w:val="Hyperlink"/>
                 <w:noProof/>
                 <w:lang w:val="en-AU"/>
               </w:rPr>
-              <w:t>Clarity and readability (30%):</w:t>
+              <w:t>Program Usage:</w:t>
             </w:r>
             <w:r>
               <w:rPr>
@@ -1057,7 +1079,7 @@
                 <w:noProof/>
                 <w:webHidden/>
               </w:rPr>
-              <w:instrText xml:space="preserve"> PAGEREF _Toc494905893 \h </w:instrText>
+              <w:instrText xml:space="preserve"> PAGEREF _Toc495161214 \h </w:instrText>
             </w:r>
             <w:r>
               <w:rPr>
@@ -1095,17 +1117,22 @@
               <w:tab w:val="right" w:leader="dot" w:pos="9010"/>
             </w:tabs>
             <w:rPr>
+              <w:b w:val="0"/>
+              <w:bCs w:val="0"/>
+              <w:caps w:val="0"/>
               <w:noProof/>
+              <w:sz w:val="24"/>
+              <w:szCs w:val="24"/>
             </w:rPr>
           </w:pPr>
-          <w:hyperlink w:anchor="_Toc494905894" w:history="1">
+          <w:hyperlink w:anchor="_Toc495161215" w:history="1">
             <w:r>
               <w:rPr>
                 <w:rStyle w:val="Hyperlink"/>
                 <w:noProof/>
                 <w:lang w:val="en-AU"/>
               </w:rPr>
-              <w:t>Output of program (20%):</w:t>
+              <w:t>Program design: (30%):</w:t>
             </w:r>
             <w:r>
               <w:rPr>
@@ -1126,7 +1153,7 @@
                 <w:noProof/>
                 <w:webHidden/>
               </w:rPr>
-              <w:instrText xml:space="preserve"> PAGEREF _Toc494905894 \h </w:instrText>
+              <w:instrText xml:space="preserve"> PAGEREF _Toc495161215 \h </w:instrText>
             </w:r>
             <w:r>
               <w:rPr>
@@ -1147,6 +1174,589 @@
                 <w:webHidden/>
               </w:rPr>
               <w:t>2</w:t>
+            </w:r>
+            <w:r>
+              <w:rPr>
+                <w:noProof/>
+                <w:webHidden/>
+              </w:rPr>
+              <w:fldChar w:fldCharType="end"/>
+            </w:r>
+          </w:hyperlink>
+        </w:p>
+        <w:p>
+          <w:pPr>
+            <w:pStyle w:val="TOC2"/>
+            <w:tabs>
+              <w:tab w:val="right" w:leader="dot" w:pos="9010"/>
+            </w:tabs>
+            <w:rPr>
+              <w:smallCaps w:val="0"/>
+              <w:noProof/>
+              <w:sz w:val="24"/>
+              <w:szCs w:val="24"/>
+            </w:rPr>
+          </w:pPr>
+          <w:hyperlink w:anchor="_Toc495161216" w:history="1">
+            <w:r>
+              <w:rPr>
+                <w:rStyle w:val="Hyperlink"/>
+                <w:noProof/>
+                <w:lang w:val="en-AU"/>
+              </w:rPr>
+              <w:t>Java Object Explanations:</w:t>
+            </w:r>
+            <w:r>
+              <w:rPr>
+                <w:noProof/>
+                <w:webHidden/>
+              </w:rPr>
+              <w:tab/>
+            </w:r>
+            <w:r>
+              <w:rPr>
+                <w:noProof/>
+                <w:webHidden/>
+              </w:rPr>
+              <w:fldChar w:fldCharType="begin"/>
+            </w:r>
+            <w:r>
+              <w:rPr>
+                <w:noProof/>
+                <w:webHidden/>
+              </w:rPr>
+              <w:instrText xml:space="preserve"> PAGEREF _Toc495161216 \h </w:instrText>
+            </w:r>
+            <w:r>
+              <w:rPr>
+                <w:noProof/>
+                <w:webHidden/>
+              </w:rPr>
+            </w:r>
+            <w:r>
+              <w:rPr>
+                <w:noProof/>
+                <w:webHidden/>
+              </w:rPr>
+              <w:fldChar w:fldCharType="separate"/>
+            </w:r>
+            <w:r>
+              <w:rPr>
+                <w:noProof/>
+                <w:webHidden/>
+              </w:rPr>
+              <w:t>2</w:t>
+            </w:r>
+            <w:r>
+              <w:rPr>
+                <w:noProof/>
+                <w:webHidden/>
+              </w:rPr>
+              <w:fldChar w:fldCharType="end"/>
+            </w:r>
+          </w:hyperlink>
+        </w:p>
+        <w:p>
+          <w:pPr>
+            <w:pStyle w:val="TOC3"/>
+            <w:tabs>
+              <w:tab w:val="right" w:leader="dot" w:pos="9010"/>
+            </w:tabs>
+            <w:rPr>
+              <w:i w:val="0"/>
+              <w:iCs w:val="0"/>
+              <w:noProof/>
+              <w:sz w:val="24"/>
+              <w:szCs w:val="24"/>
+            </w:rPr>
+          </w:pPr>
+          <w:hyperlink w:anchor="_Toc495161217" w:history="1">
+            <w:r>
+              <w:rPr>
+                <w:rStyle w:val="Hyperlink"/>
+                <w:noProof/>
+                <w:lang w:val="en-AU"/>
+              </w:rPr>
+              <w:t>Main:</w:t>
+            </w:r>
+            <w:r>
+              <w:rPr>
+                <w:noProof/>
+                <w:webHidden/>
+              </w:rPr>
+              <w:tab/>
+            </w:r>
+            <w:r>
+              <w:rPr>
+                <w:noProof/>
+                <w:webHidden/>
+              </w:rPr>
+              <w:fldChar w:fldCharType="begin"/>
+            </w:r>
+            <w:r>
+              <w:rPr>
+                <w:noProof/>
+                <w:webHidden/>
+              </w:rPr>
+              <w:instrText xml:space="preserve"> PAGEREF _Toc495161217 \h </w:instrText>
+            </w:r>
+            <w:r>
+              <w:rPr>
+                <w:noProof/>
+                <w:webHidden/>
+              </w:rPr>
+            </w:r>
+            <w:r>
+              <w:rPr>
+                <w:noProof/>
+                <w:webHidden/>
+              </w:rPr>
+              <w:fldChar w:fldCharType="separate"/>
+            </w:r>
+            <w:r>
+              <w:rPr>
+                <w:noProof/>
+                <w:webHidden/>
+              </w:rPr>
+              <w:t>2</w:t>
+            </w:r>
+            <w:r>
+              <w:rPr>
+                <w:noProof/>
+                <w:webHidden/>
+              </w:rPr>
+              <w:fldChar w:fldCharType="end"/>
+            </w:r>
+          </w:hyperlink>
+        </w:p>
+        <w:p>
+          <w:pPr>
+            <w:pStyle w:val="TOC3"/>
+            <w:tabs>
+              <w:tab w:val="right" w:leader="dot" w:pos="9010"/>
+            </w:tabs>
+            <w:rPr>
+              <w:i w:val="0"/>
+              <w:iCs w:val="0"/>
+              <w:noProof/>
+              <w:sz w:val="24"/>
+              <w:szCs w:val="24"/>
+            </w:rPr>
+          </w:pPr>
+          <w:hyperlink w:anchor="_Toc495161218" w:history="1">
+            <w:r>
+              <w:rPr>
+                <w:rStyle w:val="Hyperlink"/>
+                <w:noProof/>
+                <w:lang w:val="en-AU"/>
+              </w:rPr>
+              <w:t>DataParser</w:t>
+            </w:r>
+            <w:r>
+              <w:rPr>
+                <w:noProof/>
+                <w:webHidden/>
+              </w:rPr>
+              <w:tab/>
+            </w:r>
+            <w:r>
+              <w:rPr>
+                <w:noProof/>
+                <w:webHidden/>
+              </w:rPr>
+              <w:fldChar w:fldCharType="begin"/>
+            </w:r>
+            <w:r>
+              <w:rPr>
+                <w:noProof/>
+                <w:webHidden/>
+              </w:rPr>
+              <w:instrText xml:space="preserve"> PAGEREF _Toc495161218 \h </w:instrText>
+            </w:r>
+            <w:r>
+              <w:rPr>
+                <w:noProof/>
+                <w:webHidden/>
+              </w:rPr>
+            </w:r>
+            <w:r>
+              <w:rPr>
+                <w:noProof/>
+                <w:webHidden/>
+              </w:rPr>
+              <w:fldChar w:fldCharType="separate"/>
+            </w:r>
+            <w:r>
+              <w:rPr>
+                <w:noProof/>
+                <w:webHidden/>
+              </w:rPr>
+              <w:t>3</w:t>
+            </w:r>
+            <w:r>
+              <w:rPr>
+                <w:noProof/>
+                <w:webHidden/>
+              </w:rPr>
+              <w:fldChar w:fldCharType="end"/>
+            </w:r>
+          </w:hyperlink>
+        </w:p>
+        <w:p>
+          <w:pPr>
+            <w:pStyle w:val="TOC3"/>
+            <w:tabs>
+              <w:tab w:val="right" w:leader="dot" w:pos="9010"/>
+            </w:tabs>
+            <w:rPr>
+              <w:i w:val="0"/>
+              <w:iCs w:val="0"/>
+              <w:noProof/>
+              <w:sz w:val="24"/>
+              <w:szCs w:val="24"/>
+            </w:rPr>
+          </w:pPr>
+          <w:hyperlink w:anchor="_Toc495161219" w:history="1">
+            <w:r>
+              <w:rPr>
+                <w:rStyle w:val="Hyperlink"/>
+                <w:noProof/>
+                <w:lang w:val="en-AU"/>
+              </w:rPr>
+              <w:t>DataDescriptor</w:t>
+            </w:r>
+            <w:r>
+              <w:rPr>
+                <w:noProof/>
+                <w:webHidden/>
+              </w:rPr>
+              <w:tab/>
+            </w:r>
+            <w:r>
+              <w:rPr>
+                <w:noProof/>
+                <w:webHidden/>
+              </w:rPr>
+              <w:fldChar w:fldCharType="begin"/>
+            </w:r>
+            <w:r>
+              <w:rPr>
+                <w:noProof/>
+                <w:webHidden/>
+              </w:rPr>
+              <w:instrText xml:space="preserve"> PAGEREF _Toc495161219 \h </w:instrText>
+            </w:r>
+            <w:r>
+              <w:rPr>
+                <w:noProof/>
+                <w:webHidden/>
+              </w:rPr>
+            </w:r>
+            <w:r>
+              <w:rPr>
+                <w:noProof/>
+                <w:webHidden/>
+              </w:rPr>
+              <w:fldChar w:fldCharType="separate"/>
+            </w:r>
+            <w:r>
+              <w:rPr>
+                <w:noProof/>
+                <w:webHidden/>
+              </w:rPr>
+              <w:t>3</w:t>
+            </w:r>
+            <w:r>
+              <w:rPr>
+                <w:noProof/>
+                <w:webHidden/>
+              </w:rPr>
+              <w:fldChar w:fldCharType="end"/>
+            </w:r>
+          </w:hyperlink>
+        </w:p>
+        <w:p>
+          <w:pPr>
+            <w:pStyle w:val="TOC3"/>
+            <w:tabs>
+              <w:tab w:val="right" w:leader="dot" w:pos="9010"/>
+            </w:tabs>
+            <w:rPr>
+              <w:i w:val="0"/>
+              <w:iCs w:val="0"/>
+              <w:noProof/>
+              <w:sz w:val="24"/>
+              <w:szCs w:val="24"/>
+            </w:rPr>
+          </w:pPr>
+          <w:hyperlink w:anchor="_Toc495161220" w:history="1">
+            <w:r>
+              <w:rPr>
+                <w:rStyle w:val="Hyperlink"/>
+                <w:noProof/>
+                <w:lang w:val="en-AU"/>
+              </w:rPr>
+              <w:t>DataElement</w:t>
+            </w:r>
+            <w:r>
+              <w:rPr>
+                <w:noProof/>
+                <w:webHidden/>
+              </w:rPr>
+              <w:tab/>
+            </w:r>
+            <w:r>
+              <w:rPr>
+                <w:noProof/>
+                <w:webHidden/>
+              </w:rPr>
+              <w:fldChar w:fldCharType="begin"/>
+            </w:r>
+            <w:r>
+              <w:rPr>
+                <w:noProof/>
+                <w:webHidden/>
+              </w:rPr>
+              <w:instrText xml:space="preserve"> PAGEREF _Toc495161220 \h </w:instrText>
+            </w:r>
+            <w:r>
+              <w:rPr>
+                <w:noProof/>
+                <w:webHidden/>
+              </w:rPr>
+            </w:r>
+            <w:r>
+              <w:rPr>
+                <w:noProof/>
+                <w:webHidden/>
+              </w:rPr>
+              <w:fldChar w:fldCharType="separate"/>
+            </w:r>
+            <w:r>
+              <w:rPr>
+                <w:noProof/>
+                <w:webHidden/>
+              </w:rPr>
+              <w:t>3</w:t>
+            </w:r>
+            <w:r>
+              <w:rPr>
+                <w:noProof/>
+                <w:webHidden/>
+              </w:rPr>
+              <w:fldChar w:fldCharType="end"/>
+            </w:r>
+          </w:hyperlink>
+        </w:p>
+        <w:p>
+          <w:pPr>
+            <w:pStyle w:val="TOC3"/>
+            <w:tabs>
+              <w:tab w:val="right" w:leader="dot" w:pos="9010"/>
+            </w:tabs>
+            <w:rPr>
+              <w:i w:val="0"/>
+              <w:iCs w:val="0"/>
+              <w:noProof/>
+              <w:sz w:val="24"/>
+              <w:szCs w:val="24"/>
+            </w:rPr>
+          </w:pPr>
+          <w:hyperlink w:anchor="_Toc495161221" w:history="1">
+            <w:r>
+              <w:rPr>
+                <w:rStyle w:val="Hyperlink"/>
+                <w:noProof/>
+                <w:lang w:val="en-AU"/>
+              </w:rPr>
+              <w:t>DataPreprocessor</w:t>
+            </w:r>
+            <w:r>
+              <w:rPr>
+                <w:noProof/>
+                <w:webHidden/>
+              </w:rPr>
+              <w:tab/>
+            </w:r>
+            <w:r>
+              <w:rPr>
+                <w:noProof/>
+                <w:webHidden/>
+              </w:rPr>
+              <w:fldChar w:fldCharType="begin"/>
+            </w:r>
+            <w:r>
+              <w:rPr>
+                <w:noProof/>
+                <w:webHidden/>
+              </w:rPr>
+              <w:instrText xml:space="preserve"> PAGEREF _Toc495161221 \h </w:instrText>
+            </w:r>
+            <w:r>
+              <w:rPr>
+                <w:noProof/>
+                <w:webHidden/>
+              </w:rPr>
+            </w:r>
+            <w:r>
+              <w:rPr>
+                <w:noProof/>
+                <w:webHidden/>
+              </w:rPr>
+              <w:fldChar w:fldCharType="separate"/>
+            </w:r>
+            <w:r>
+              <w:rPr>
+                <w:noProof/>
+                <w:webHidden/>
+              </w:rPr>
+              <w:t>3</w:t>
+            </w:r>
+            <w:r>
+              <w:rPr>
+                <w:noProof/>
+                <w:webHidden/>
+              </w:rPr>
+              <w:fldChar w:fldCharType="end"/>
+            </w:r>
+          </w:hyperlink>
+        </w:p>
+        <w:p>
+          <w:pPr>
+            <w:pStyle w:val="TOC3"/>
+            <w:tabs>
+              <w:tab w:val="right" w:leader="dot" w:pos="9010"/>
+            </w:tabs>
+            <w:rPr>
+              <w:i w:val="0"/>
+              <w:iCs w:val="0"/>
+              <w:noProof/>
+              <w:sz w:val="24"/>
+              <w:szCs w:val="24"/>
+            </w:rPr>
+          </w:pPr>
+          <w:hyperlink w:anchor="_Toc495161222" w:history="1">
+            <w:r>
+              <w:rPr>
+                <w:rStyle w:val="Hyperlink"/>
+                <w:noProof/>
+                <w:lang w:val="en-AU"/>
+              </w:rPr>
+              <w:t>ID3</w:t>
+            </w:r>
+            <w:r>
+              <w:rPr>
+                <w:noProof/>
+                <w:webHidden/>
+              </w:rPr>
+              <w:tab/>
+            </w:r>
+            <w:r>
+              <w:rPr>
+                <w:noProof/>
+                <w:webHidden/>
+              </w:rPr>
+              <w:fldChar w:fldCharType="begin"/>
+            </w:r>
+            <w:r>
+              <w:rPr>
+                <w:noProof/>
+                <w:webHidden/>
+              </w:rPr>
+              <w:instrText xml:space="preserve"> PAGEREF _Toc495161222 \h </w:instrText>
+            </w:r>
+            <w:r>
+              <w:rPr>
+                <w:noProof/>
+                <w:webHidden/>
+              </w:rPr>
+            </w:r>
+            <w:r>
+              <w:rPr>
+                <w:noProof/>
+                <w:webHidden/>
+              </w:rPr>
+              <w:fldChar w:fldCharType="separate"/>
+            </w:r>
+            <w:r>
+              <w:rPr>
+                <w:noProof/>
+                <w:webHidden/>
+              </w:rPr>
+              <w:t>3</w:t>
+            </w:r>
+            <w:r>
+              <w:rPr>
+                <w:noProof/>
+                <w:webHidden/>
+              </w:rPr>
+              <w:fldChar w:fldCharType="end"/>
+            </w:r>
+          </w:hyperlink>
+        </w:p>
+        <w:p>
+          <w:pPr>
+            <w:pStyle w:val="TOC3"/>
+            <w:tabs>
+              <w:tab w:val="right" w:leader="dot" w:pos="9010"/>
+            </w:tabs>
+            <w:rPr>
+              <w:i w:val="0"/>
+              <w:iCs w:val="0"/>
+              <w:noProof/>
+              <w:sz w:val="24"/>
+              <w:szCs w:val="24"/>
+            </w:rPr>
+          </w:pPr>
+          <w:hyperlink w:anchor="_Toc495161223" w:history="1">
+            <w:r>
+              <w:rPr>
+                <w:rStyle w:val="Hyperlink"/>
+                <w:noProof/>
+                <w:lang w:val="en-AU"/>
+              </w:rPr>
+              <w:t>Node</w:t>
+            </w:r>
+            <w:r>
+              <w:rPr>
+                <w:noProof/>
+                <w:webHidden/>
+              </w:rPr>
+              <w:tab/>
+            </w:r>
+            <w:r>
+              <w:rPr>
+                <w:noProof/>
+                <w:webHidden/>
+              </w:rPr>
+              <w:fldChar w:fldCharType="begin"/>
+            </w:r>
+            <w:r>
+              <w:rPr>
+                <w:noProof/>
+                <w:webHidden/>
+              </w:rPr>
+              <w:instrText xml:space="preserve"> PAGEREF _Toc495161223 \h </w:instrText>
+            </w:r>
+            <w:r>
+              <w:rPr>
+                <w:noProof/>
+                <w:webHidden/>
+              </w:rPr>
+            </w:r>
+            <w:r>
+              <w:rPr>
+                <w:noProof/>
+                <w:webHidden/>
+              </w:rPr>
+              <w:fldChar w:fldCharType="separate"/>
+            </w:r>
+            <w:r>
+              <w:rPr>
+                <w:noProof/>
+                <w:webHidden/>
+              </w:rPr>
+              <w:t>3</w:t>
             </w:r>
             <w:r>
               <w:rPr>
@@ -1164,16 +1774,243 @@
               <w:tab w:val="right" w:leader="dot" w:pos="9010"/>
             </w:tabs>
             <w:rPr>
+              <w:b w:val="0"/>
+              <w:bCs w:val="0"/>
+              <w:caps w:val="0"/>
               <w:noProof/>
+              <w:sz w:val="24"/>
+              <w:szCs w:val="24"/>
             </w:rPr>
           </w:pPr>
-          <w:hyperlink w:anchor="_Toc494905895" w:history="1">
+          <w:hyperlink w:anchor="_Toc495161224" w:history="1">
             <w:r>
               <w:rPr>
                 <w:rStyle w:val="Hyperlink"/>
                 <w:noProof/>
                 <w:lang w:val="en-AU"/>
               </w:rPr>
+              <w:t>Output of program (20%):</w:t>
+            </w:r>
+            <w:r>
+              <w:rPr>
+                <w:noProof/>
+                <w:webHidden/>
+              </w:rPr>
+              <w:tab/>
+            </w:r>
+            <w:r>
+              <w:rPr>
+                <w:noProof/>
+                <w:webHidden/>
+              </w:rPr>
+              <w:fldChar w:fldCharType="begin"/>
+            </w:r>
+            <w:r>
+              <w:rPr>
+                <w:noProof/>
+                <w:webHidden/>
+              </w:rPr>
+              <w:instrText xml:space="preserve"> PAGEREF _Toc495161224 \h </w:instrText>
+            </w:r>
+            <w:r>
+              <w:rPr>
+                <w:noProof/>
+                <w:webHidden/>
+              </w:rPr>
+            </w:r>
+            <w:r>
+              <w:rPr>
+                <w:noProof/>
+                <w:webHidden/>
+              </w:rPr>
+              <w:fldChar w:fldCharType="separate"/>
+            </w:r>
+            <w:r>
+              <w:rPr>
+                <w:noProof/>
+                <w:webHidden/>
+              </w:rPr>
+              <w:t>3</w:t>
+            </w:r>
+            <w:r>
+              <w:rPr>
+                <w:noProof/>
+                <w:webHidden/>
+              </w:rPr>
+              <w:fldChar w:fldCharType="end"/>
+            </w:r>
+          </w:hyperlink>
+        </w:p>
+        <w:p>
+          <w:pPr>
+            <w:pStyle w:val="TOC1"/>
+            <w:tabs>
+              <w:tab w:val="right" w:leader="dot" w:pos="9010"/>
+            </w:tabs>
+            <w:rPr>
+              <w:b w:val="0"/>
+              <w:bCs w:val="0"/>
+              <w:caps w:val="0"/>
+              <w:noProof/>
+              <w:sz w:val="24"/>
+              <w:szCs w:val="24"/>
+            </w:rPr>
+          </w:pPr>
+          <w:hyperlink w:anchor="_Toc495161225" w:history="1">
+            <w:r>
+              <w:rPr>
+                <w:rStyle w:val="Hyperlink"/>
+                <w:noProof/>
+                <w:lang w:val="en-AU"/>
+              </w:rPr>
+              <w:t>Appendix:</w:t>
+            </w:r>
+            <w:r>
+              <w:rPr>
+                <w:noProof/>
+                <w:webHidden/>
+              </w:rPr>
+              <w:tab/>
+            </w:r>
+            <w:r>
+              <w:rPr>
+                <w:noProof/>
+                <w:webHidden/>
+              </w:rPr>
+              <w:fldChar w:fldCharType="begin"/>
+            </w:r>
+            <w:r>
+              <w:rPr>
+                <w:noProof/>
+                <w:webHidden/>
+              </w:rPr>
+              <w:instrText xml:space="preserve"> PAGEREF _Toc495161225 \h </w:instrText>
+            </w:r>
+            <w:r>
+              <w:rPr>
+                <w:noProof/>
+                <w:webHidden/>
+              </w:rPr>
+            </w:r>
+            <w:r>
+              <w:rPr>
+                <w:noProof/>
+                <w:webHidden/>
+              </w:rPr>
+              <w:fldChar w:fldCharType="separate"/>
+            </w:r>
+            <w:r>
+              <w:rPr>
+                <w:noProof/>
+                <w:webHidden/>
+              </w:rPr>
+              <w:t>3</w:t>
+            </w:r>
+            <w:r>
+              <w:rPr>
+                <w:noProof/>
+                <w:webHidden/>
+              </w:rPr>
+              <w:fldChar w:fldCharType="end"/>
+            </w:r>
+          </w:hyperlink>
+        </w:p>
+        <w:p>
+          <w:pPr>
+            <w:pStyle w:val="TOC1"/>
+            <w:tabs>
+              <w:tab w:val="right" w:leader="dot" w:pos="9010"/>
+            </w:tabs>
+            <w:rPr>
+              <w:b w:val="0"/>
+              <w:bCs w:val="0"/>
+              <w:caps w:val="0"/>
+              <w:noProof/>
+              <w:sz w:val="24"/>
+              <w:szCs w:val="24"/>
+            </w:rPr>
+          </w:pPr>
+          <w:hyperlink w:anchor="_Toc495161226" w:history="1">
+            <w:r>
+              <w:rPr>
+                <w:rStyle w:val="Hyperlink"/>
+                <w:noProof/>
+                <w:lang w:val="en-AU"/>
+              </w:rPr>
+              <w:t>Clarity and readability (30%):</w:t>
+            </w:r>
+            <w:r>
+              <w:rPr>
+                <w:noProof/>
+                <w:webHidden/>
+              </w:rPr>
+              <w:tab/>
+            </w:r>
+            <w:r>
+              <w:rPr>
+                <w:noProof/>
+                <w:webHidden/>
+              </w:rPr>
+              <w:fldChar w:fldCharType="begin"/>
+            </w:r>
+            <w:r>
+              <w:rPr>
+                <w:noProof/>
+                <w:webHidden/>
+              </w:rPr>
+              <w:instrText xml:space="preserve"> PAGEREF _Toc495161226 \h </w:instrText>
+            </w:r>
+            <w:r>
+              <w:rPr>
+                <w:noProof/>
+                <w:webHidden/>
+              </w:rPr>
+            </w:r>
+            <w:r>
+              <w:rPr>
+                <w:noProof/>
+                <w:webHidden/>
+              </w:rPr>
+              <w:fldChar w:fldCharType="separate"/>
+            </w:r>
+            <w:r>
+              <w:rPr>
+                <w:noProof/>
+                <w:webHidden/>
+              </w:rPr>
+              <w:t>3</w:t>
+            </w:r>
+            <w:r>
+              <w:rPr>
+                <w:noProof/>
+                <w:webHidden/>
+              </w:rPr>
+              <w:fldChar w:fldCharType="end"/>
+            </w:r>
+          </w:hyperlink>
+        </w:p>
+        <w:p>
+          <w:pPr>
+            <w:pStyle w:val="TOC1"/>
+            <w:tabs>
+              <w:tab w:val="right" w:leader="dot" w:pos="9010"/>
+            </w:tabs>
+            <w:rPr>
+              <w:b w:val="0"/>
+              <w:bCs w:val="0"/>
+              <w:caps w:val="0"/>
+              <w:noProof/>
+              <w:sz w:val="24"/>
+              <w:szCs w:val="24"/>
+            </w:rPr>
+          </w:pPr>
+          <w:hyperlink w:anchor="_Toc495161227" w:history="1">
+            <w:r>
+              <w:rPr>
+                <w:rStyle w:val="Hyperlink"/>
+                <w:noProof/>
+                <w:lang w:val="en-AU"/>
+              </w:rPr>
               <w:t>Quality of recorded presentation (20%):</w:t>
             </w:r>
             <w:r>
@@ -1195,7 +2032,7 @@
                 <w:noProof/>
                 <w:webHidden/>
               </w:rPr>
-              <w:instrText xml:space="preserve"> PAGEREF _Toc494905895 \h </w:instrText>
+              <w:instrText xml:space="preserve"> PAGEREF _Toc495161227 \h </w:instrText>
             </w:r>
             <w:r>
               <w:rPr>
@@ -1215,7 +2052,7 @@
                 <w:noProof/>
                 <w:webHidden/>
               </w:rPr>
-              <w:t>2</w:t>
+              <w:t>3</w:t>
             </w:r>
             <w:r>
               <w:rPr>
@@ -1245,13 +2082,13 @@
           <w:lang w:val="en-AU"/>
         </w:rPr>
       </w:pPr>
-      <w:r>
-        <w:rPr>
-          <w:lang w:val="en-AU"/>
-        </w:rPr>
-        <w:t>Abstract:</w:t>
-      </w:r>
-      <w:bookmarkStart w:id="0" w:name="_GoBack"/>
+      <w:bookmarkStart w:id="0" w:name="_Toc495161213"/>
+      <w:r>
+        <w:rPr>
+          <w:lang w:val="en-AU"/>
+        </w:rPr>
+        <w:t>Introduction:</w:t>
+      </w:r>
       <w:bookmarkEnd w:id="0"/>
     </w:p>
     <w:p>
@@ -1260,6 +2097,171 @@
           <w:lang w:val="en-AU"/>
         </w:rPr>
       </w:pPr>
+      <w:r>
+        <w:rPr>
+          <w:lang w:val="en-AU"/>
+        </w:rPr>
+        <w:t xml:space="preserve">This </w:t>
+      </w:r>
+      <w:r>
+        <w:rPr>
+          <w:lang w:val="en-AU"/>
+        </w:rPr>
+        <w:t>report</w:t>
+      </w:r>
+      <w:r>
+        <w:rPr>
+          <w:lang w:val="en-AU"/>
+        </w:rPr>
+        <w:t xml:space="preserve"> will present an implementation of the ID3</w:t>
+      </w:r>
+      <w:r>
+        <w:rPr>
+          <w:lang w:val="en-AU"/>
+        </w:rPr>
+        <w:t xml:space="preserve"> classification</w:t>
+      </w:r>
+      <w:r>
+        <w:rPr>
+          <w:lang w:val="en-AU"/>
+        </w:rPr>
+        <w:t xml:space="preserve"> </w:t>
+      </w:r>
+      <w:r>
+        <w:rPr>
+          <w:lang w:val="en-AU"/>
+        </w:rPr>
+        <w:t>algorithm</w:t>
+      </w:r>
+      <w:r>
+        <w:rPr>
+          <w:lang w:val="en-AU"/>
+        </w:rPr>
+        <w:t xml:space="preserve"> developed by </w:t>
+      </w:r>
+      <w:r>
+        <w:rPr>
+          <w:lang w:val="en-AU"/>
+        </w:rPr>
+        <w:t>Ross Quinlan</w:t>
+      </w:r>
+      <w:r>
+        <w:rPr>
+          <w:lang w:val="en-AU"/>
+        </w:rPr>
+        <w:t xml:space="preserve"> in Java</w:t>
+      </w:r>
+      <w:r>
+        <w:rPr>
+          <w:lang w:val="en-AU"/>
+        </w:rPr>
+        <w:t xml:space="preserve"> </w:t>
+      </w:r>
+      <w:r>
+        <w:rPr>
+          <w:lang w:val="en-AU"/>
+        </w:rPr>
+        <w:t xml:space="preserve">to create a decision tree classifier for a mushroom data set. The objective of the classifier is to determine if a given mushroom is either </w:t>
+      </w:r>
+      <w:r>
+        <w:rPr>
+          <w:lang w:val="en-AU"/>
+        </w:rPr>
+        <w:t>“</w:t>
+      </w:r>
+      <w:r>
+        <w:rPr>
+          <w:lang w:val="en-AU"/>
+        </w:rPr>
+        <w:t>edible</w:t>
+      </w:r>
+      <w:r>
+        <w:rPr>
+          <w:lang w:val="en-AU"/>
+        </w:rPr>
+        <w:t>”</w:t>
+      </w:r>
+      <w:r>
+        <w:rPr>
+          <w:lang w:val="en-AU"/>
+        </w:rPr>
+        <w:t xml:space="preserve"> or </w:t>
+      </w:r>
+      <w:r>
+        <w:rPr>
+          <w:lang w:val="en-AU"/>
+        </w:rPr>
+        <w:t>“poisonous” through the comparison of categorical data describing the mushrooms attributes.</w:t>
+      </w:r>
+      <w:r>
+        <w:rPr>
+          <w:lang w:val="en-AU"/>
+        </w:rPr>
+        <w:t xml:space="preserve"> </w:t>
+      </w:r>
+      <w:r>
+        <w:rPr>
+          <w:lang w:val="en-AU"/>
+        </w:rPr>
+        <w:t>The implementation was completed using five Java classes and an external command line argument parsing library called Docopt. This report will cover the</w:t>
+      </w:r>
+      <w:r>
+        <w:rPr>
+          <w:lang w:val="en-AU"/>
+        </w:rPr>
+        <w:t xml:space="preserve"> programs usage and</w:t>
+      </w:r>
+      <w:r>
+        <w:rPr>
+          <w:lang w:val="en-AU"/>
+        </w:rPr>
+        <w:t xml:space="preserve"> </w:t>
+      </w:r>
+      <w:r>
+        <w:rPr>
+          <w:lang w:val="en-AU"/>
+        </w:rPr>
+        <w:t>design</w:t>
+      </w:r>
+      <w:r>
+        <w:rPr>
+          <w:lang w:val="en-AU"/>
+        </w:rPr>
+        <w:t xml:space="preserve"> as well as the output of the final implementation.</w:t>
+      </w:r>
+    </w:p>
+    <w:p>
+      <w:pPr>
+        <w:rPr>
+          <w:lang w:val="en-AU"/>
+        </w:rPr>
+      </w:pPr>
+    </w:p>
+    <w:p>
+      <w:pPr>
+        <w:rPr>
+          <w:lang w:val="en-AU"/>
+        </w:rPr>
+      </w:pPr>
+      <w:r>
+        <w:rPr>
+          <w:lang w:val="en-AU"/>
+        </w:rPr>
+        <w:t>https://www.cise.ufl.edu/~ddd/cap6635/Fall-97/Short-papers/2.htm</w:t>
+      </w:r>
+    </w:p>
+    <w:p>
+      <w:pPr>
+        <w:rPr>
+          <w:lang w:val="en-AU"/>
+        </w:rPr>
+      </w:pPr>
+      <w:r>
+        <w:rPr>
+          <w:lang w:val="en-AU"/>
+        </w:rPr>
+        <w:t>https://en.wikipedia.org/wiki/ID3_algorithm</w:t>
+      </w:r>
     </w:p>
     <w:p>
       <w:pPr>
@@ -1268,12 +2270,14 @@
           <w:lang w:val="en-AU"/>
         </w:rPr>
       </w:pPr>
-      <w:r>
-        <w:rPr>
-          <w:lang w:val="en-AU"/>
-        </w:rPr>
-        <w:t>Introduction:</w:t>
-      </w:r>
+      <w:bookmarkStart w:id="1" w:name="_Toc495161214"/>
+      <w:r>
+        <w:rPr>
+          <w:lang w:val="en-AU"/>
+        </w:rPr>
+        <w:t>Program Usage:</w:t>
+      </w:r>
+      <w:bookmarkEnd w:id="1"/>
     </w:p>
     <w:p>
       <w:pPr>
@@ -1289,7 +2293,7 @@
           <w:lang w:val="en-AU"/>
         </w:rPr>
       </w:pPr>
-      <w:bookmarkStart w:id="1" w:name="_Toc494905892"/>
+      <w:bookmarkStart w:id="2" w:name="_Toc495161215"/>
       <w:r>
         <w:rPr>
           <w:lang w:val="en-AU"/>
@@ -1302,15 +2306,718 @@
         </w:rPr>
         <w:t xml:space="preserve"> (30%):</w:t>
       </w:r>
-      <w:bookmarkEnd w:id="1"/>
-    </w:p>
-    <w:p>
-      <w:pPr>
-        <w:rPr>
-          <w:lang w:val="en-AU"/>
-        </w:rPr>
-      </w:pPr>
-    </w:p>
+      <w:bookmarkEnd w:id="2"/>
+    </w:p>
+    <w:p>
+      <w:pPr>
+        <w:rPr>
+          <w:lang w:val="en-AU"/>
+        </w:rPr>
+      </w:pPr>
+      <w:r>
+        <w:rPr>
+          <w:lang w:val="en-AU"/>
+        </w:rPr>
+        <w:t xml:space="preserve">The following sections will describe the design of the </w:t>
+      </w:r>
+      <w:r>
+        <w:rPr>
+          <w:lang w:val="en-AU"/>
+        </w:rPr>
+        <w:t xml:space="preserve">implementation of the ID3 </w:t>
+      </w:r>
+      <w:r>
+        <w:rPr>
+          <w:lang w:val="en-AU"/>
+        </w:rPr>
+        <w:t>algorithm</w:t>
+      </w:r>
+      <w:r>
+        <w:rPr>
+          <w:lang w:val="en-AU"/>
+        </w:rPr>
+        <w:t>. The implementation was completed using five public class files and an inner class to provide the core functionality of the program. An additional library called Docopt was used to crea</w:t>
+      </w:r>
+      <w:r>
+        <w:rPr>
+          <w:lang w:val="en-AU"/>
+        </w:rPr>
+        <w:t>te the command line interaction allowing for easy use of the program.</w:t>
+      </w:r>
+    </w:p>
+    <w:p>
+      <w:pPr>
+        <w:rPr>
+          <w:lang w:val="en-AU"/>
+        </w:rPr>
+      </w:pPr>
+    </w:p>
+    <w:p>
+      <w:pPr>
+        <w:pStyle w:val="Heading2"/>
+        <w:rPr>
+          <w:lang w:val="en-AU"/>
+        </w:rPr>
+      </w:pPr>
+      <w:bookmarkStart w:id="3" w:name="_Toc495161216"/>
+      <w:r>
+        <w:rPr>
+          <w:lang w:val="en-AU"/>
+        </w:rPr>
+        <w:t>Java Object E</w:t>
+      </w:r>
+      <w:r>
+        <w:rPr>
+          <w:lang w:val="en-AU"/>
+        </w:rPr>
+        <w:t>xplanations:</w:t>
+      </w:r>
+      <w:bookmarkEnd w:id="3"/>
+    </w:p>
+    <w:p>
+      <w:pPr>
+        <w:pStyle w:val="Heading3"/>
+        <w:rPr>
+          <w:lang w:val="en-AU"/>
+        </w:rPr>
+      </w:pPr>
+      <w:bookmarkStart w:id="4" w:name="_Toc495161217"/>
+      <w:r>
+        <w:rPr>
+          <w:lang w:val="en-AU"/>
+        </w:rPr>
+        <w:t>Main</w:t>
+      </w:r>
+      <w:r>
+        <w:rPr>
+          <w:lang w:val="en-AU"/>
+        </w:rPr>
+        <w:t xml:space="preserve"> Class:</w:t>
+      </w:r>
+      <w:bookmarkEnd w:id="4"/>
+    </w:p>
+    <w:p>
+      <w:pPr>
+        <w:rPr>
+          <w:lang w:val="en-AU"/>
+        </w:rPr>
+      </w:pPr>
+      <w:r>
+        <w:rPr>
+          <w:lang w:val="en-AU"/>
+        </w:rPr>
+        <w:t xml:space="preserve">This is the main class of the program and provides the starting method for execution. When the program starts, the main method is called and the arguments are passed in from the command line interface. This class makes use of the external library called Docopt to categorise the arguments that are passed in as well as to provide the user with usage instructions when an incorrect launch attempt is detected. </w:t>
+      </w:r>
+    </w:p>
+    <w:p>
+      <w:pPr>
+        <w:rPr>
+          <w:lang w:val="en-AU"/>
+        </w:rPr>
+      </w:pPr>
+    </w:p>
+    <w:p>
+      <w:pPr>
+        <w:rPr>
+          <w:lang w:val="en-AU"/>
+        </w:rPr>
+      </w:pPr>
+      <w:r>
+        <w:rPr>
+          <w:lang w:val="en-AU"/>
+        </w:rPr>
+        <w:t>Once the arguments are passed in</w:t>
+      </w:r>
+      <w:r>
+        <w:rPr>
+          <w:lang w:val="en-AU"/>
+        </w:rPr>
+        <w:t xml:space="preserve"> and stored in a Map data structure, the main method </w:t>
+      </w:r>
+      <w:r>
+        <w:rPr>
+          <w:lang w:val="en-AU"/>
+        </w:rPr>
+        <w:t xml:space="preserve">determines what functionality of the program is desired and store the conditions in Booleans. As the training data set is the base requirement of running the program, the main method extracts the data set from the file passed in using the data parser object. If the options for a </w:t>
+      </w:r>
+      <w:r>
+        <w:rPr>
+          <w:lang w:val="en-AU"/>
+        </w:rPr>
+        <w:t>test data set and prediction data set are active, the program will extract the data set from the corresponding csv files. All data sets are stored in Arraylists for quick access to each individual element. If the flag for binarising the data is set, the program then converts all the data sets into bin</w:t>
+      </w:r>
+      <w:r>
+        <w:rPr>
+          <w:lang w:val="en-AU"/>
+        </w:rPr>
+        <w:t>arised data sets using the data p</w:t>
+      </w:r>
+      <w:r>
+        <w:rPr>
+          <w:lang w:val="en-AU"/>
+        </w:rPr>
+        <w:t xml:space="preserve">reprocessor class. Once all the data has been converted, a decision tree is created using the ID3 class </w:t>
+      </w:r>
+      <w:r>
+        <w:rPr>
+          <w:lang w:val="en-AU"/>
+        </w:rPr>
+        <w:t>by passing in a data set list. This data set can be either the original data set extracted from the CSV files or the binarised data set.</w:t>
+      </w:r>
+      <w:r>
+        <w:rPr>
+          <w:lang w:val="en-AU"/>
+        </w:rPr>
+        <w:t xml:space="preserve"> Using the ID3 object, the main class will pass in data to be tested or predicted. </w:t>
+      </w:r>
+      <w:r>
+        <w:rPr>
+          <w:lang w:val="en-AU"/>
+        </w:rPr>
+        <w:t>Finally</w:t>
+      </w:r>
+      <w:r>
+        <w:rPr>
+          <w:lang w:val="en-AU"/>
+        </w:rPr>
+        <w:t>, depending on the options provided files can be created for the decision tree</w:t>
+      </w:r>
+      <w:r>
+        <w:rPr>
+          <w:lang w:val="en-AU"/>
+        </w:rPr>
+        <w:t xml:space="preserve"> structure, test analysis data or a list of predicted class values.</w:t>
+      </w:r>
+    </w:p>
+    <w:p>
+      <w:pPr>
+        <w:rPr>
+          <w:lang w:val="en-AU"/>
+        </w:rPr>
+      </w:pPr>
+    </w:p>
+    <w:p>
+      <w:pPr>
+        <w:pStyle w:val="Heading3"/>
+        <w:rPr>
+          <w:lang w:val="en-AU"/>
+        </w:rPr>
+      </w:pPr>
+      <w:bookmarkStart w:id="5" w:name="_Toc495161218"/>
+      <w:r>
+        <w:rPr>
+          <w:lang w:val="en-AU"/>
+        </w:rPr>
+        <w:t>DataParser</w:t>
+      </w:r>
+      <w:bookmarkEnd w:id="5"/>
+      <w:r>
+        <w:rPr>
+          <w:lang w:val="en-AU"/>
+        </w:rPr>
+        <w:t xml:space="preserve"> Class:</w:t>
+      </w:r>
+    </w:p>
+    <w:p>
+      <w:pPr>
+        <w:rPr>
+          <w:lang w:val="en-AU"/>
+        </w:rPr>
+      </w:pPr>
+      <w:r>
+        <w:rPr>
+          <w:lang w:val="en-AU"/>
+        </w:rPr>
+        <w:t>This class provides the methods for extracting a data set from a CSV file. Once the object is created the public method “parseData” i</w:t>
+      </w:r>
+      <w:r>
+        <w:rPr>
+          <w:lang w:val="en-AU"/>
+        </w:rPr>
+        <w:t>s used to create a list of data e</w:t>
+      </w:r>
+      <w:r>
+        <w:rPr>
+          <w:lang w:val="en-AU"/>
+        </w:rPr>
+        <w:t xml:space="preserve">lements and a </w:t>
+      </w:r>
+      <w:r>
+        <w:rPr>
+          <w:lang w:val="en-AU"/>
+        </w:rPr>
+        <w:t>d</w:t>
+      </w:r>
+      <w:r>
+        <w:rPr>
+          <w:lang w:val="en-AU"/>
+        </w:rPr>
+        <w:t>ata</w:t>
+      </w:r>
+      <w:r>
+        <w:rPr>
+          <w:lang w:val="en-AU"/>
+        </w:rPr>
+        <w:t xml:space="preserve"> d</w:t>
+      </w:r>
+      <w:r>
+        <w:rPr>
+          <w:lang w:val="en-AU"/>
+        </w:rPr>
+        <w:t>escriptor from the given file.</w:t>
+      </w:r>
+      <w:r>
+        <w:rPr>
+          <w:lang w:val="en-AU"/>
+        </w:rPr>
+        <w:t xml:space="preserve"> The training file is assumed to have every possible unique value for each attribute. </w:t>
+      </w:r>
+      <w:r>
+        <w:rPr>
+          <w:lang w:val="en-AU"/>
+        </w:rPr>
+        <w:t xml:space="preserve"> To Increase efficacy the </w:t>
+      </w:r>
+      <w:r>
+        <w:rPr>
+          <w:lang w:val="en-AU"/>
+        </w:rPr>
+        <w:t>program, the data descriptor is built only once and used to encode all extra CSV files. There are getter methods for both the data descriptor and data set list to allow access outside of the class.</w:t>
+      </w:r>
+    </w:p>
+    <w:p>
+      <w:pPr>
+        <w:rPr>
+          <w:lang w:val="en-AU"/>
+        </w:rPr>
+      </w:pPr>
+    </w:p>
+    <w:p>
+      <w:pPr>
+        <w:pStyle w:val="Heading3"/>
+        <w:rPr>
+          <w:lang w:val="en-AU"/>
+        </w:rPr>
+      </w:pPr>
+      <w:bookmarkStart w:id="6" w:name="_Toc495161219"/>
+      <w:r>
+        <w:rPr>
+          <w:lang w:val="en-AU"/>
+        </w:rPr>
+        <w:t>DataDescriptor</w:t>
+      </w:r>
+      <w:bookmarkEnd w:id="6"/>
+      <w:r>
+        <w:rPr>
+          <w:lang w:val="en-AU"/>
+        </w:rPr>
+        <w:t xml:space="preserve"> Class:</w:t>
+      </w:r>
+    </w:p>
+    <w:p>
+      <w:pPr>
+        <w:rPr>
+          <w:lang w:val="en-AU"/>
+        </w:rPr>
+      </w:pPr>
+      <w:r>
+        <w:rPr>
+          <w:lang w:val="en-AU"/>
+        </w:rPr>
+        <w:t>This class acts as a description for the stored data set. It contains two lists; One for all the attribute names and one for all the unique values for each attribute. These lists are used to encode the categorical data, from the CSV files, into integers instead of strings. This allows for faster comparisons between values as well as a faster means of counting each data element with the same value. This class provides also methods to convert an array of integer values to an array of string values for printing out information</w:t>
+      </w:r>
+      <w:r>
+        <w:rPr>
+          <w:lang w:val="en-AU"/>
+        </w:rPr>
+        <w:t>.</w:t>
+      </w:r>
+    </w:p>
+    <w:p>
+      <w:pPr>
+        <w:rPr>
+          <w:lang w:val="en-AU"/>
+        </w:rPr>
+      </w:pPr>
+    </w:p>
+    <w:p>
+      <w:pPr>
+        <w:pStyle w:val="Heading3"/>
+        <w:rPr>
+          <w:lang w:val="en-AU"/>
+        </w:rPr>
+      </w:pPr>
+      <w:bookmarkStart w:id="7" w:name="_Toc495161220"/>
+      <w:r>
+        <w:rPr>
+          <w:lang w:val="en-AU"/>
+        </w:rPr>
+        <w:t>DataElement</w:t>
+      </w:r>
+      <w:bookmarkEnd w:id="7"/>
+      <w:r>
+        <w:rPr>
+          <w:lang w:val="en-AU"/>
+        </w:rPr>
+        <w:t xml:space="preserve"> Class:</w:t>
+      </w:r>
+    </w:p>
+    <w:p>
+      <w:pPr>
+        <w:rPr>
+          <w:lang w:val="en-AU"/>
+        </w:rPr>
+      </w:pPr>
+      <w:r>
+        <w:rPr>
+          <w:lang w:val="en-AU"/>
+        </w:rPr>
+        <w:t>This class acts as an individual element of data from the data set. Each row from the CSV files is converted into a data element which store an integer array of values that correspond to the categorical data. The data element class also provides methods to print out an individual element in either integer values or string categorical data like the CSV.</w:t>
+      </w:r>
+    </w:p>
+    <w:p>
+      <w:pPr>
+        <w:rPr>
+          <w:lang w:val="en-AU"/>
+        </w:rPr>
+      </w:pPr>
+    </w:p>
+    <w:p>
+      <w:pPr>
+        <w:pStyle w:val="Heading3"/>
+        <w:rPr>
+          <w:lang w:val="en-AU"/>
+        </w:rPr>
+      </w:pPr>
+      <w:bookmarkStart w:id="8" w:name="_Toc495161221"/>
+      <w:r>
+        <w:rPr>
+          <w:lang w:val="en-AU"/>
+        </w:rPr>
+        <w:t>DataPreprocessor</w:t>
+      </w:r>
+      <w:bookmarkEnd w:id="8"/>
+      <w:r>
+        <w:rPr>
+          <w:lang w:val="en-AU"/>
+        </w:rPr>
+        <w:t xml:space="preserve"> Class:</w:t>
+      </w:r>
+    </w:p>
+    <w:p>
+      <w:pPr>
+        <w:rPr>
+          <w:lang w:val="en-AU"/>
+        </w:rPr>
+      </w:pPr>
+      <w:r>
+        <w:rPr>
+          <w:lang w:val="en-AU"/>
+        </w:rPr>
+        <w:t>This class provides the methods to convert</w:t>
+      </w:r>
+    </w:p>
+    <w:p>
+      <w:pPr>
+        <w:rPr>
+          <w:lang w:val="en-AU"/>
+        </w:rPr>
+      </w:pPr>
+    </w:p>
+    <w:p>
+      <w:pPr>
+        <w:pStyle w:val="Heading3"/>
+        <w:rPr>
+          <w:lang w:val="en-AU"/>
+        </w:rPr>
+      </w:pPr>
+      <w:bookmarkStart w:id="9" w:name="_Toc495161222"/>
+      <w:r>
+        <w:rPr>
+          <w:lang w:val="en-AU"/>
+        </w:rPr>
+        <w:t>ID3</w:t>
+      </w:r>
+      <w:bookmarkEnd w:id="9"/>
+      <w:r>
+        <w:rPr>
+          <w:lang w:val="en-AU"/>
+        </w:rPr>
+        <w:t xml:space="preserve"> Class:</w:t>
+      </w:r>
+    </w:p>
+    <w:p>
+      <w:pPr>
+        <w:rPr>
+          <w:lang w:val="en-AU"/>
+        </w:rPr>
+      </w:pPr>
+    </w:p>
+    <w:p>
+      <w:pPr>
+        <w:rPr>
+          <w:lang w:val="en-AU"/>
+        </w:rPr>
+      </w:pPr>
+    </w:p>
+    <w:p>
+      <w:pPr>
+        <w:pStyle w:val="Heading3"/>
+        <w:rPr>
+          <w:lang w:val="en-AU"/>
+        </w:rPr>
+      </w:pPr>
+      <w:bookmarkStart w:id="10" w:name="_Toc495161223"/>
+      <w:r>
+        <w:rPr>
+          <w:lang w:val="en-AU"/>
+        </w:rPr>
+        <w:t>Node</w:t>
+      </w:r>
+      <w:bookmarkEnd w:id="10"/>
+      <w:r>
+        <w:rPr>
+          <w:lang w:val="en-AU"/>
+        </w:rPr>
+        <w:t xml:space="preserve"> Inner Class:</w:t>
+      </w:r>
+    </w:p>
+    <w:p>
+      <w:pPr>
+        <w:rPr>
+          <w:lang w:val="en-AU"/>
+        </w:rPr>
+      </w:pPr>
+    </w:p>
+    <w:p>
+      <w:pPr>
+        <w:rPr>
+          <w:lang w:val="en-AU"/>
+        </w:rPr>
+      </w:pPr>
+      <w:r>
+        <w:rPr>
+          <w:lang w:val="en-AU"/>
+        </w:rPr>
+        <w:t xml:space="preserve"> </w:t>
+      </w:r>
+    </w:p>
+    <w:p>
+      <w:pPr>
+        <w:rPr>
+          <w:lang w:val="en-AU"/>
+        </w:rPr>
+      </w:pPr>
+      <w:r>
+        <w:rPr>
+          <w:lang w:val="en-AU"/>
+        </w:rPr>
+        <w:t>Library</w:t>
+      </w:r>
+    </w:p>
+    <w:p>
+      <w:pPr>
+        <w:rPr>
+          <w:lang w:val="en-AU"/>
+        </w:rPr>
+      </w:pPr>
+      <w:hyperlink r:id="rId6" w:history="1">
+        <w:r>
+          <w:rPr>
+            <w:rStyle w:val="Hyperlink"/>
+            <w:lang w:val="en-AU"/>
+          </w:rPr>
+          <w:t>https://github.com/docopt/docopt.java</w:t>
+        </w:r>
+      </w:hyperlink>
+      <w:r>
+        <w:rPr>
+          <w:lang w:val="en-AU"/>
+        </w:rPr>
+        <w:t xml:space="preserve"> </w:t>
+      </w:r>
+    </w:p>
+    <w:p>
+      <w:pPr>
+        <w:rPr>
+          <w:lang w:val="en-AU"/>
+        </w:rPr>
+      </w:pPr>
+      <w:r>
+        <w:rPr>
+          <w:lang w:val="en-AU"/>
+        </w:rPr>
+        <w:t>5 classes</w:t>
+      </w:r>
+    </w:p>
+    <w:p>
+      <w:pPr>
+        <w:rPr>
+          <w:lang w:val="en-AU"/>
+        </w:rPr>
+      </w:pPr>
+    </w:p>
+    <w:p>
+      <w:pPr>
+        <w:rPr>
+          <w:lang w:val="en-AU"/>
+        </w:rPr>
+      </w:pPr>
+      <w:hyperlink r:id="rId7" w:history="1">
+        <w:r>
+          <w:rPr>
+            <w:rStyle w:val="Hyperlink"/>
+            <w:lang w:val="en-AU"/>
+          </w:rPr>
+          <w:t>https://dreampuf.github.io/GraphvizOnline/</w:t>
+        </w:r>
+      </w:hyperlink>
+      <w:r>
+        <w:rPr>
+          <w:lang w:val="en-AU"/>
+        </w:rPr>
+        <w:t xml:space="preserve"> </w:t>
+      </w:r>
+      <w:bookmarkStart w:id="11" w:name="_GoBack"/>
+      <w:bookmarkEnd w:id="11"/>
+    </w:p>
+    <w:p>
+      <w:pPr>
+        <w:rPr>
+          <w:lang w:val="en-AU"/>
+        </w:rPr>
+      </w:pPr>
+    </w:p>
+    <w:p>
+      <w:pPr>
+        <w:widowControl w:val="0"/>
+        <w:numPr>
+          <w:ilvl w:val="0"/>
+          <w:numId w:val="1"/>
+        </w:numPr>
+        <w:tabs>
+          <w:tab w:val="left" w:pos="220"/>
+          <w:tab w:val="left" w:pos="720"/>
+        </w:tabs>
+        <w:autoSpaceDE w:val="0"/>
+        <w:autoSpaceDN w:val="0"/>
+        <w:adjustRightInd w:val="0"/>
+        <w:spacing w:after="293" w:line="340" w:lineRule="atLeast"/>
+        <w:ind w:hanging="720"/>
+        <w:rPr>
+          <w:rFonts w:ascii="Times" w:hAnsi="Times" w:cs="Times"/>
+          <w:color w:val="000000"/>
+          <w:sz w:val="29"/>
+          <w:szCs w:val="29"/>
+        </w:rPr>
+      </w:pPr>
+      <w:r>
+        <w:rPr>
+          <w:rFonts w:ascii="Times" w:hAnsi="Times" w:cs="Times"/>
+          <w:color w:val="000000"/>
+          <w:sz w:val="29"/>
+          <w:szCs w:val="29"/>
+        </w:rPr>
+        <w:t xml:space="preserve">a short description of the design of the program (3 pages maximum); </w:t>
+      </w:r>
+      <w:r>
+        <w:rPr>
+          <w:rFonts w:ascii="MS Mincho" w:eastAsia="MS Mincho" w:hAnsi="MS Mincho" w:cs="MS Mincho"/>
+          <w:color w:val="000000"/>
+          <w:sz w:val="29"/>
+          <w:szCs w:val="29"/>
+        </w:rPr>
+        <w:t> +</w:t>
+      </w:r>
+    </w:p>
+    <w:p>
+      <w:pPr>
+        <w:widowControl w:val="0"/>
+        <w:numPr>
+          <w:ilvl w:val="0"/>
+          <w:numId w:val="1"/>
+        </w:numPr>
+        <w:tabs>
+          <w:tab w:val="left" w:pos="220"/>
+          <w:tab w:val="left" w:pos="720"/>
+        </w:tabs>
+        <w:autoSpaceDE w:val="0"/>
+        <w:autoSpaceDN w:val="0"/>
+        <w:adjustRightInd w:val="0"/>
+        <w:spacing w:after="293" w:line="340" w:lineRule="atLeast"/>
+        <w:ind w:hanging="720"/>
+        <w:rPr>
+          <w:rFonts w:ascii="Times" w:hAnsi="Times" w:cs="Times"/>
+          <w:color w:val="000000"/>
+          <w:sz w:val="29"/>
+          <w:szCs w:val="29"/>
+        </w:rPr>
+      </w:pPr>
+      <w:r>
+        <w:rPr>
+          <w:rFonts w:ascii="Times" w:hAnsi="Times" w:cs="Times"/>
+          <w:color w:val="000000"/>
+          <w:sz w:val="29"/>
+          <w:szCs w:val="29"/>
+        </w:rPr>
+        <w:t xml:space="preserve">the source code for your program; </w:t>
+      </w:r>
+      <w:r>
+        <w:rPr>
+          <w:rFonts w:ascii="MS Mincho" w:eastAsia="MS Mincho" w:hAnsi="MS Mincho" w:cs="MS Mincho"/>
+          <w:color w:val="000000"/>
+          <w:sz w:val="29"/>
+          <w:szCs w:val="29"/>
+        </w:rPr>
+        <w:t> +</w:t>
+      </w:r>
+    </w:p>
+    <w:p>
+      <w:pPr>
+        <w:widowControl w:val="0"/>
+        <w:numPr>
+          <w:ilvl w:val="0"/>
+          <w:numId w:val="1"/>
+        </w:numPr>
+        <w:tabs>
+          <w:tab w:val="left" w:pos="220"/>
+          <w:tab w:val="left" w:pos="720"/>
+        </w:tabs>
+        <w:autoSpaceDE w:val="0"/>
+        <w:autoSpaceDN w:val="0"/>
+        <w:adjustRightInd w:val="0"/>
+        <w:spacing w:after="293" w:line="340" w:lineRule="atLeast"/>
+        <w:ind w:hanging="720"/>
+        <w:rPr>
+          <w:rFonts w:ascii="Times" w:hAnsi="Times" w:cs="Times"/>
+          <w:color w:val="000000"/>
+          <w:sz w:val="29"/>
+          <w:szCs w:val="29"/>
+        </w:rPr>
+      </w:pPr>
+      <w:r>
+        <w:rPr>
+          <w:rFonts w:ascii="Times" w:hAnsi="Times" w:cs="Times"/>
+          <w:color w:val="000000"/>
+          <w:sz w:val="29"/>
+          <w:szCs w:val="29"/>
+        </w:rPr>
+        <w:t xml:space="preserve">transcript of output from your program. </w:t>
+      </w:r>
+      <w:r>
+        <w:rPr>
+          <w:rFonts w:ascii="MS Mincho" w:eastAsia="MS Mincho" w:hAnsi="MS Mincho" w:cs="MS Mincho"/>
+          <w:color w:val="000000"/>
+          <w:sz w:val="29"/>
+          <w:szCs w:val="29"/>
+        </w:rPr>
+        <w:t> +</w:t>
+      </w:r>
+    </w:p>
+    <w:p/>
     <w:p>
       <w:pPr>
         <w:rPr>
@@ -1325,27 +3032,14 @@
           <w:lang w:val="en-AU"/>
         </w:rPr>
       </w:pPr>
-      <w:bookmarkStart w:id="2" w:name="_Toc494905894"/>
+      <w:bookmarkStart w:id="12" w:name="_Toc495161224"/>
       <w:r>
         <w:rPr>
           <w:lang w:val="en-AU"/>
         </w:rPr>
         <w:t>Output of program (20%):</w:t>
       </w:r>
-      <w:bookmarkEnd w:id="2"/>
-    </w:p>
-    <w:p>
-      <w:pPr>
-        <w:rPr>
-          <w:lang w:val="en-AU"/>
-        </w:rPr>
-      </w:pPr>
-      <w:r>
-        <w:rPr>
-          <w:lang w:val="en-AU"/>
-        </w:rPr>
-        <w:t>Program trace</w:t>
-      </w:r>
+      <w:bookmarkEnd w:id="12"/>
     </w:p>
     <w:p>
       <w:pPr>
@@ -1361,12 +3055,14 @@
           <w:lang w:val="en-AU"/>
         </w:rPr>
       </w:pPr>
+      <w:bookmarkStart w:id="13" w:name="_Toc495161225"/>
       <w:r>
         <w:rPr>
           <w:lang w:val="en-AU"/>
         </w:rPr>
         <w:t>Appendix:</w:t>
       </w:r>
+      <w:bookmarkEnd w:id="13"/>
     </w:p>
     <w:p>
       <w:pPr>
@@ -1403,14 +3099,14 @@
           <w:lang w:val="en-AU"/>
         </w:rPr>
       </w:pPr>
-      <w:bookmarkStart w:id="3" w:name="_Toc494905893"/>
+      <w:bookmarkStart w:id="14" w:name="_Toc495161226"/>
       <w:r>
         <w:rPr>
           <w:lang w:val="en-AU"/>
         </w:rPr>
         <w:t>Clarity and readability (30%):</w:t>
       </w:r>
-      <w:bookmarkEnd w:id="3"/>
+      <w:bookmarkEnd w:id="14"/>
     </w:p>
     <w:p>
       <w:pPr>
@@ -1426,14 +3122,14 @@
           <w:lang w:val="en-AU"/>
         </w:rPr>
       </w:pPr>
-      <w:bookmarkStart w:id="4" w:name="_Toc494905895"/>
+      <w:bookmarkStart w:id="15" w:name="_Toc495161227"/>
       <w:r>
         <w:rPr>
           <w:lang w:val="en-AU"/>
         </w:rPr>
         <w:t>Quality of recorded presentation (20%):</w:t>
       </w:r>
-      <w:bookmarkEnd w:id="4"/>
+      <w:bookmarkEnd w:id="15"/>
     </w:p>
     <w:sectPr>
       <w:pgSz w:w="11900" w:h="16840"/>
@@ -1444,6 +3140,68 @@
     </w:sectPr>
   </w:body>
 </w:document>
+</file>
+
+<file path=word/numbering.xml><?xml version="1.0" encoding="utf-8"?>
+<w:numbering xmlns:wpc="http://schemas.microsoft.com/office/word/2010/wordprocessingCanvas" xmlns:mo="http://schemas.microsoft.com/office/mac/office/2008/main" xmlns:mc="http://schemas.openxmlformats.org/markup-compatibility/2006" xmlns:mv="urn:schemas-microsoft-com:mac:vml" xmlns:o="urn:schemas-microsoft-com:office:office" xmlns:r="http://schemas.openxmlformats.org/officeDocument/2006/relationships" xmlns:m="http://schemas.openxmlformats.org/officeDocument/2006/math" xmlns:v="urn:schemas-microsoft-com:vml" xmlns:wp14="http://schemas.microsoft.com/office/word/2010/wordprocessingDrawing" xmlns:wp="http://schemas.openxmlformats.org/drawingml/2006/wordprocessingDrawing" xmlns:w10="urn:schemas-microsoft-com:office:word" xmlns:w="http://schemas.openxmlformats.org/wordprocessingml/2006/main" xmlns:w14="http://schemas.microsoft.com/office/word/2010/wordml" xmlns:w15="http://schemas.microsoft.com/office/word/2012/wordml" xmlns:wpg="http://schemas.microsoft.com/office/word/2010/wordprocessingGroup" xmlns:wpi="http://schemas.microsoft.com/office/word/2010/wordprocessingInk" xmlns:wne="http://schemas.microsoft.com/office/word/2006/wordml" xmlns:wps="http://schemas.microsoft.com/office/word/2010/wordprocessingShape" mc:Ignorable="w14 w15 wp14">
+  <w:abstractNum w:abstractNumId="0">
+    <w:nsid w:val="00000001"/>
+    <w:multiLevelType w:val="hybridMultilevel"/>
+    <w:tmpl w:val="00000001"/>
+    <w:lvl w:ilvl="0" w:tplc="00000001">
+      <w:start w:val="1"/>
+      <w:numFmt w:val="decimal"/>
+      <w:lvlText w:val="%1."/>
+      <w:lvlJc w:val="left"/>
+      <w:pPr>
+        <w:ind w:left="720" w:hanging="360"/>
+      </w:pPr>
+    </w:lvl>
+    <w:lvl w:ilvl="1" w:tplc="FFFFFFFF">
+      <w:numFmt w:val="decimal"/>
+      <w:lvlText w:val=""/>
+      <w:lvlJc w:val="left"/>
+    </w:lvl>
+    <w:lvl w:ilvl="2" w:tplc="FFFFFFFF">
+      <w:numFmt w:val="decimal"/>
+      <w:lvlText w:val=""/>
+      <w:lvlJc w:val="left"/>
+    </w:lvl>
+    <w:lvl w:ilvl="3" w:tplc="FFFFFFFF">
+      <w:numFmt w:val="decimal"/>
+      <w:lvlText w:val=""/>
+      <w:lvlJc w:val="left"/>
+    </w:lvl>
+    <w:lvl w:ilvl="4" w:tplc="FFFFFFFF">
+      <w:numFmt w:val="decimal"/>
+      <w:lvlText w:val=""/>
+      <w:lvlJc w:val="left"/>
+    </w:lvl>
+    <w:lvl w:ilvl="5" w:tplc="FFFFFFFF">
+      <w:numFmt w:val="decimal"/>
+      <w:lvlText w:val=""/>
+      <w:lvlJc w:val="left"/>
+    </w:lvl>
+    <w:lvl w:ilvl="6" w:tplc="FFFFFFFF">
+      <w:numFmt w:val="decimal"/>
+      <w:lvlText w:val=""/>
+      <w:lvlJc w:val="left"/>
+    </w:lvl>
+    <w:lvl w:ilvl="7" w:tplc="FFFFFFFF">
+      <w:numFmt w:val="decimal"/>
+      <w:lvlText w:val=""/>
+      <w:lvlJc w:val="left"/>
+    </w:lvl>
+    <w:lvl w:ilvl="8" w:tplc="FFFFFFFF">
+      <w:numFmt w:val="decimal"/>
+      <w:lvlText w:val=""/>
+      <w:lvlJc w:val="left"/>
+    </w:lvl>
+  </w:abstractNum>
+  <w:num w:numId="1">
+    <w:abstractNumId w:val="0"/>
+  </w:num>
+</w:numbering>
 </file>
 
 <file path=word/styles.xml><?xml version="1.0" encoding="utf-8"?>
@@ -1868,6 +3626,48 @@
       <w:szCs w:val="32"/>
     </w:rPr>
   </w:style>
+  <w:style w:type="paragraph" w:styleId="Heading2">
+    <w:name w:val="heading 2"/>
+    <w:basedOn w:val="Normal"/>
+    <w:next w:val="Normal"/>
+    <w:link w:val="Heading2Char"/>
+    <w:uiPriority w:val="9"/>
+    <w:unhideWhenUsed/>
+    <w:qFormat/>
+    <w:rsid w:val="00313998"/>
+    <w:pPr>
+      <w:keepNext/>
+      <w:keepLines/>
+      <w:spacing w:before="40"/>
+      <w:outlineLvl w:val="1"/>
+    </w:pPr>
+    <w:rPr>
+      <w:rFonts w:asciiTheme="majorHAnsi" w:eastAsiaTheme="majorEastAsia" w:hAnsiTheme="majorHAnsi" w:cstheme="majorBidi"/>
+      <w:color w:val="2F5496" w:themeColor="accent1" w:themeShade="BF"/>
+      <w:sz w:val="26"/>
+      <w:szCs w:val="26"/>
+    </w:rPr>
+  </w:style>
+  <w:style w:type="paragraph" w:styleId="Heading3">
+    <w:name w:val="heading 3"/>
+    <w:basedOn w:val="Normal"/>
+    <w:next w:val="Normal"/>
+    <w:link w:val="Heading3Char"/>
+    <w:uiPriority w:val="9"/>
+    <w:unhideWhenUsed/>
+    <w:qFormat/>
+    <w:rsid w:val="00313998"/>
+    <w:pPr>
+      <w:keepNext/>
+      <w:keepLines/>
+      <w:spacing w:before="40"/>
+      <w:outlineLvl w:val="2"/>
+    </w:pPr>
+    <w:rPr>
+      <w:rFonts w:asciiTheme="majorHAnsi" w:eastAsiaTheme="majorEastAsia" w:hAnsiTheme="majorHAnsi" w:cstheme="majorBidi"/>
+      <w:color w:val="1F3763" w:themeColor="accent1" w:themeShade="7F"/>
+    </w:rPr>
+  </w:style>
   <w:style w:type="character" w:default="1" w:styleId="DefaultParagraphFont">
     <w:name w:val="Default Paragraph Font"/>
     <w:uiPriority w:val="1"/>
@@ -1988,7 +3788,6 @@
     <w:next w:val="Normal"/>
     <w:autoRedefine/>
     <w:uiPriority w:val="39"/>
-    <w:semiHidden/>
     <w:unhideWhenUsed/>
     <w:rsid w:val="00144BF7"/>
     <w:pPr>
@@ -2006,7 +3805,6 @@
     <w:next w:val="Normal"/>
     <w:autoRedefine/>
     <w:uiPriority w:val="39"/>
-    <w:semiHidden/>
     <w:unhideWhenUsed/>
     <w:rsid w:val="00144BF7"/>
     <w:pPr>
@@ -2119,6 +3917,30 @@
     <w:rPr>
       <w:sz w:val="18"/>
       <w:szCs w:val="18"/>
+    </w:rPr>
+  </w:style>
+  <w:style w:type="character" w:customStyle="1" w:styleId="Heading2Char">
+    <w:name w:val="Heading 2 Char"/>
+    <w:basedOn w:val="DefaultParagraphFont"/>
+    <w:link w:val="Heading2"/>
+    <w:uiPriority w:val="9"/>
+    <w:rsid w:val="00313998"/>
+    <w:rPr>
+      <w:rFonts w:asciiTheme="majorHAnsi" w:eastAsiaTheme="majorEastAsia" w:hAnsiTheme="majorHAnsi" w:cstheme="majorBidi"/>
+      <w:color w:val="2F5496" w:themeColor="accent1" w:themeShade="BF"/>
+      <w:sz w:val="26"/>
+      <w:szCs w:val="26"/>
+    </w:rPr>
+  </w:style>
+  <w:style w:type="character" w:customStyle="1" w:styleId="Heading3Char">
+    <w:name w:val="Heading 3 Char"/>
+    <w:basedOn w:val="DefaultParagraphFont"/>
+    <w:link w:val="Heading3"/>
+    <w:uiPriority w:val="9"/>
+    <w:rsid w:val="00313998"/>
+    <w:rPr>
+      <w:rFonts w:asciiTheme="majorHAnsi" w:eastAsiaTheme="majorEastAsia" w:hAnsiTheme="majorHAnsi" w:cstheme="majorBidi"/>
+      <w:color w:val="1F3763" w:themeColor="accent1" w:themeShade="7F"/>
     </w:rPr>
   </w:style>
 </w:styles>
@@ -2390,7 +4212,7 @@
 </file>
 
 <file path=customXml/itemProps1.xml><?xml version="1.0" encoding="utf-8"?>
-<ds:datastoreItem xmlns:ds="http://schemas.openxmlformats.org/officeDocument/2006/customXml" ds:itemID="{9CCAAFB8-4F8F-3240-9A4C-9B4EB3FEB804}">
+<ds:datastoreItem xmlns:ds="http://schemas.openxmlformats.org/officeDocument/2006/customXml" ds:itemID="{3717EF1E-D8CC-FC42-ABF8-A767594495FC}">
   <ds:schemaRefs>
     <ds:schemaRef ds:uri="http://schemas.openxmlformats.org/officeDocument/2006/bibliography"/>
   </ds:schemaRefs>

</xml_diff>